<commit_message>
docs: :memo: Empezar el plan de gestion del cronograma
</commit_message>
<xml_diff>
--- a/wip/semana 4/PLAN DE GESTION DEL CRONOGRAMA_v2.docx
+++ b/wip/semana 4/PLAN DE GESTION DEL CRONOGRAMA_v2.docx
@@ -1,6 +1,6 @@
 
 <file path=word/document.xml><?xml version="1.0" encoding="utf-8"?>
-<w:document xmlns:wpc="http://schemas.microsoft.com/office/word/2010/wordprocessingCanvas" xmlns:cx="http://schemas.microsoft.com/office/drawing/2014/chartex" xmlns:cx1="http://schemas.microsoft.com/office/drawing/2015/9/8/chartex" xmlns:cx2="http://schemas.microsoft.com/office/drawing/2015/10/21/chartex" xmlns:cx3="http://schemas.microsoft.com/office/drawing/2016/5/9/chartex" xmlns:cx4="http://schemas.microsoft.com/office/drawing/2016/5/10/chartex" xmlns:cx5="http://schemas.microsoft.com/office/drawing/2016/5/11/chartex" xmlns:cx6="http://schemas.microsoft.com/office/drawing/2016/5/12/chartex" xmlns:cx7="http://schemas.microsoft.com/office/drawing/2016/5/13/chartex" xmlns:cx8="http://schemas.microsoft.com/office/drawing/2016/5/14/chartex" xmlns:mc="http://schemas.openxmlformats.org/markup-compatibility/2006" xmlns:aink="http://schemas.microsoft.com/office/drawing/2016/ink" xmlns:am3d="http://schemas.microsoft.com/office/drawing/2017/model3d" xmlns:o="urn:schemas-microsoft-com:office:office" xmlns:oel="http://schemas.microsoft.com/office/2019/extlst" xmlns:r="http://schemas.openxmlformats.org/officeDocument/2006/relationships" xmlns:m="http://schemas.openxmlformats.org/officeDocument/2006/math" xmlns:v="urn:schemas-microsoft-com:vml" xmlns:wp14="http://schemas.microsoft.com/office/word/2010/wordprocessingDrawing" xmlns:wp="http://schemas.openxmlformats.org/drawingml/2006/wordprocessingDrawing" xmlns:w10="urn:schemas-microsoft-com:office:word" xmlns:w="http://schemas.openxmlformats.org/wordprocessingml/2006/main" xmlns:w14="http://schemas.microsoft.com/office/word/2010/wordml" xmlns:w15="http://schemas.microsoft.com/office/word/2012/wordml" xmlns:w16cex="http://schemas.microsoft.com/office/word/2018/wordml/cex" xmlns:w16cid="http://schemas.microsoft.com/office/word/2016/wordml/cid" xmlns:w16="http://schemas.microsoft.com/office/word/2018/wordml" xmlns:w16du="http://schemas.microsoft.com/office/word/2023/wordml/word16du" xmlns:w16sdtdh="http://schemas.microsoft.com/office/word/2020/wordml/sdtdatahash" xmlns:w16sdtfl="http://schemas.microsoft.com/office/word/2024/wordml/sdtformatlock" xmlns:w16se="http://schemas.microsoft.com/office/word/2015/wordml/symex" xmlns:wpg="http://schemas.microsoft.com/office/word/2010/wordprocessingGroup" xmlns:wpi="http://schemas.microsoft.com/office/word/2010/wordprocessingInk" xmlns:wne="http://schemas.microsoft.com/office/word/2006/wordml" xmlns:wps="http://schemas.microsoft.com/office/word/2010/wordprocessingShape" mc:Ignorable="w14 w15 w16se w16cid w16 w16cex w16sdtdh w16sdtfl w16du wp14">
+<w:document xmlns:wpc="http://schemas.microsoft.com/office/word/2010/wordprocessingCanvas" xmlns:cx="http://schemas.microsoft.com/office/drawing/2014/chartex" xmlns:cx1="http://schemas.microsoft.com/office/drawing/2015/9/8/chartex" xmlns:cx2="http://schemas.microsoft.com/office/drawing/2015/10/21/chartex" xmlns:cx3="http://schemas.microsoft.com/office/drawing/2016/5/9/chartex" xmlns:cx4="http://schemas.microsoft.com/office/drawing/2016/5/10/chartex" xmlns:cx5="http://schemas.microsoft.com/office/drawing/2016/5/11/chartex" xmlns:cx6="http://schemas.microsoft.com/office/drawing/2016/5/12/chartex" xmlns:cx7="http://schemas.microsoft.com/office/drawing/2016/5/13/chartex" xmlns:cx8="http://schemas.microsoft.com/office/drawing/2016/5/14/chartex" xmlns:mc="http://schemas.openxmlformats.org/markup-compatibility/2006" xmlns:aink="http://schemas.microsoft.com/office/drawing/2016/ink" xmlns:am3d="http://schemas.microsoft.com/office/drawing/2017/model3d" xmlns:o="urn:schemas-microsoft-com:office:office" xmlns:r="http://schemas.openxmlformats.org/officeDocument/2006/relationships" xmlns:m="http://schemas.openxmlformats.org/officeDocument/2006/math" xmlns:v="urn:schemas-microsoft-com:vml" xmlns:wp14="http://schemas.microsoft.com/office/word/2010/wordprocessingDrawing" xmlns:wp="http://schemas.openxmlformats.org/drawingml/2006/wordprocessingDrawing" xmlns:w10="urn:schemas-microsoft-com:office:word" xmlns:w="http://schemas.openxmlformats.org/wordprocessingml/2006/main" xmlns:w14="http://schemas.microsoft.com/office/word/2010/wordml" xmlns:w15="http://schemas.microsoft.com/office/word/2012/wordml" xmlns:w16cex="http://schemas.microsoft.com/office/word/2018/wordml/cex" xmlns:w16cid="http://schemas.microsoft.com/office/word/2016/wordml/cid" xmlns:w16="http://schemas.microsoft.com/office/word/2018/wordml" xmlns:w16sdtdh="http://schemas.microsoft.com/office/word/2020/wordml/sdtdatahash" xmlns:w16se="http://schemas.microsoft.com/office/word/2015/wordml/symex" xmlns:wpg="http://schemas.microsoft.com/office/word/2010/wordprocessingGroup" xmlns:wpi="http://schemas.microsoft.com/office/word/2010/wordprocessingInk" xmlns:wne="http://schemas.microsoft.com/office/word/2006/wordml" xmlns:wps="http://schemas.microsoft.com/office/word/2010/wordprocessingShape" mc:Ignorable="w14 w15 w16se w16cid w16 w16cex w16sdtdh wp14">
   <w:body>
     <w:p>
       <w:pPr>
@@ -15,11 +15,11 @@
       </w:tblPr>
       <w:tblGrid>
         <w:gridCol w:w="1112"/>
-        <w:gridCol w:w="3778"/>
-        <w:gridCol w:w="1209"/>
-        <w:gridCol w:w="1827"/>
+        <w:gridCol w:w="3746"/>
+        <w:gridCol w:w="1199"/>
+        <w:gridCol w:w="1852"/>
         <w:gridCol w:w="1427"/>
-        <w:gridCol w:w="1663"/>
+        <w:gridCol w:w="1680"/>
       </w:tblGrid>
       <w:tr>
         <w:tc>
@@ -58,6 +58,34 @@
                 <w:sz w:val="20"/>
               </w:rPr>
             </w:pPr>
+            <w:proofErr w:type="spellStart"/>
+            <w:r>
+              <w:rPr>
+                <w:b/>
+                <w:color w:val="0070C0"/>
+                <w:sz w:val="20"/>
+              </w:rPr>
+              <w:t>Orchid</w:t>
+            </w:r>
+            <w:proofErr w:type="spellEnd"/>
+            <w:r>
+              <w:rPr>
+                <w:b/>
+                <w:color w:val="0070C0"/>
+                <w:sz w:val="20"/>
+              </w:rPr>
+              <w:t xml:space="preserve"> </w:t>
+            </w:r>
+            <w:proofErr w:type="spellStart"/>
+            <w:r>
+              <w:rPr>
+                <w:b/>
+                <w:color w:val="0070C0"/>
+                <w:sz w:val="20"/>
+              </w:rPr>
+              <w:t>cosmetics</w:t>
+            </w:r>
+            <w:proofErr w:type="spellEnd"/>
           </w:p>
           <w:p>
             <w:pPr>
@@ -102,9 +130,18 @@
               <w:jc w:val="center"/>
               <w:rPr>
                 <w:b/>
-                <w:sz w:val="20"/>
-              </w:rPr>
-            </w:pPr>
+                <w:color w:val="0070C0"/>
+                <w:sz w:val="20"/>
+              </w:rPr>
+            </w:pPr>
+            <w:r>
+              <w:rPr>
+                <w:b/>
+                <w:color w:val="0070C0"/>
+                <w:sz w:val="20"/>
+              </w:rPr>
+              <w:t>2025-001</w:t>
+            </w:r>
           </w:p>
         </w:tc>
         <w:tc>
@@ -140,9 +177,18 @@
               <w:jc w:val="center"/>
               <w:rPr>
                 <w:b/>
-                <w:sz w:val="20"/>
-              </w:rPr>
-            </w:pPr>
+                <w:color w:val="0070C0"/>
+                <w:sz w:val="20"/>
+              </w:rPr>
+            </w:pPr>
+            <w:r>
+              <w:rPr>
+                <w:b/>
+                <w:color w:val="0070C0"/>
+                <w:sz w:val="20"/>
+              </w:rPr>
+              <w:t>11-10-2025</w:t>
+            </w:r>
           </w:p>
         </w:tc>
       </w:tr>
@@ -489,31 +535,7 @@
                 <w:sz w:val="20"/>
                 <w:lang w:val="es-ES"/>
               </w:rPr>
-              <w:t xml:space="preserve"> tres valores (</w:t>
-            </w:r>
-            <w:proofErr w:type="spellStart"/>
-            <w:r>
-              <w:rPr>
-                <w:rFonts w:cstheme="minorHAnsi"/>
-                <w:i/>
-                <w:iCs/>
-                <w:color w:val="0070C0"/>
-                <w:sz w:val="20"/>
-                <w:lang w:val="es-ES"/>
-              </w:rPr>
-              <w:t>PERT</w:t>
-            </w:r>
-            <w:proofErr w:type="spellEnd"/>
-            <w:r>
-              <w:rPr>
-                <w:rFonts w:cstheme="minorHAnsi"/>
-                <w:i/>
-                <w:iCs/>
-                <w:color w:val="0070C0"/>
-                <w:sz w:val="20"/>
-                <w:lang w:val="es-ES"/>
-              </w:rPr>
-              <w:t>)</w:t>
+              <w:t xml:space="preserve"> tres valores (PERT)</w:t>
             </w:r>
           </w:p>
           <w:p>
@@ -697,23 +719,19 @@
               <w:spacing w:afterAutospacing="0"/>
               <w:rPr>
                 <w:rFonts w:cstheme="minorHAnsi"/>
-                <w:i/>
-                <w:iCs/>
-                <w:color w:val="0070C0"/>
-                <w:sz w:val="20"/>
-                <w:lang w:val="es-ES"/>
-              </w:rPr>
-            </w:pPr>
-            <w:r>
-              <w:rPr>
-                <w:rFonts w:cstheme="minorHAnsi"/>
-                <w:i/>
-                <w:iCs/>
-                <w:color w:val="0070C0"/>
-                <w:sz w:val="20"/>
-                <w:lang w:val="es-ES"/>
-              </w:rPr>
-              <w:t>Por ejemplo, MS Project.</w:t>
+                <w:color w:val="0070C0"/>
+                <w:sz w:val="20"/>
+                <w:lang w:val="es-ES"/>
+              </w:rPr>
+            </w:pPr>
+            <w:r>
+              <w:rPr>
+                <w:rFonts w:cstheme="minorHAnsi"/>
+                <w:color w:val="0070C0"/>
+                <w:sz w:val="20"/>
+                <w:lang w:val="es-ES"/>
+              </w:rPr>
+              <w:t>Para la gestión del cronograma se hará uso de la herramienta de MS Project.</w:t>
             </w:r>
           </w:p>
           <w:p>
@@ -874,6 +892,45 @@
               <w:t>Especificar las unidades que se utilizarán para medir el tiempo (horas, días, semanas, meses). Definir también si se usarán días laborables o días calendario.</w:t>
             </w:r>
           </w:p>
+          <w:p>
+            <w:pPr>
+              <w:spacing w:afterAutospacing="0"/>
+              <w:jc w:val="both"/>
+              <w:rPr>
+                <w:rFonts w:cstheme="minorHAnsi"/>
+                <w:i/>
+                <w:iCs/>
+                <w:color w:val="0070C0"/>
+                <w:sz w:val="20"/>
+                <w:lang w:val="es-ES"/>
+              </w:rPr>
+            </w:pPr>
+          </w:p>
+          <w:p>
+            <w:pPr>
+              <w:spacing w:afterAutospacing="0"/>
+              <w:jc w:val="both"/>
+              <w:rPr>
+                <w:rFonts w:cstheme="minorHAnsi"/>
+                <w:i/>
+                <w:iCs/>
+                <w:color w:val="0070C0"/>
+                <w:sz w:val="20"/>
+                <w:lang w:val="es-ES"/>
+              </w:rPr>
+            </w:pPr>
+            <w:r>
+              <w:rPr>
+                <w:rFonts w:cstheme="minorHAnsi"/>
+                <w:i/>
+                <w:iCs/>
+                <w:color w:val="0070C0"/>
+                <w:sz w:val="20"/>
+                <w:lang w:val="es-ES"/>
+              </w:rPr>
+              <w:t>Como unidad de medida de tiempo se utilizarán horas. Para el trabajo</w:t>
+            </w:r>
+          </w:p>
         </w:tc>
         <w:tc>
           <w:tcPr>
@@ -2209,6 +2266,15 @@
                 <w:szCs w:val="18"/>
               </w:rPr>
             </w:pPr>
+            <w:r>
+              <w:rPr>
+                <w:rFonts w:eastAsia="Calibri" w:cs="HelveticaNeueLT Std Med"/>
+                <w:iCs/>
+                <w:sz w:val="18"/>
+                <w:szCs w:val="18"/>
+              </w:rPr>
+              <w:t>1</w:t>
+            </w:r>
           </w:p>
         </w:tc>
         <w:tc>
@@ -2265,6 +2331,80 @@
                 <w:szCs w:val="18"/>
               </w:rPr>
             </w:pPr>
+            <w:r>
+              <w:rPr>
+                <w:rFonts w:eastAsia="Calibri" w:cs="HelveticaNeueLT Std Med"/>
+                <w:iCs/>
+                <w:sz w:val="18"/>
+                <w:szCs w:val="18"/>
+              </w:rPr>
+              <w:t>2</w:t>
+            </w:r>
+          </w:p>
+        </w:tc>
+        <w:tc>
+          <w:tcPr>
+            <w:tcW w:w="644" w:type="pct"/>
+            <w:vAlign w:val="center"/>
+          </w:tcPr>
+          <w:p>
+            <w:pPr>
+              <w:spacing w:after="0" w:line="240" w:lineRule="auto"/>
+              <w:rPr>
+                <w:rFonts w:eastAsia="Calibri" w:cs="HelveticaNeueLT Std Med"/>
+                <w:iCs/>
+                <w:sz w:val="18"/>
+                <w:szCs w:val="18"/>
+              </w:rPr>
+            </w:pPr>
+          </w:p>
+        </w:tc>
+        <w:tc>
+          <w:tcPr>
+            <w:tcW w:w="3993" w:type="pct"/>
+            <w:vAlign w:val="center"/>
+          </w:tcPr>
+          <w:p>
+            <w:pPr>
+              <w:spacing w:after="0" w:line="240" w:lineRule="auto"/>
+              <w:rPr>
+                <w:rFonts w:eastAsia="Calibri" w:cs="HelveticaNeueLT Std Med"/>
+                <w:iCs/>
+                <w:sz w:val="18"/>
+                <w:szCs w:val="18"/>
+              </w:rPr>
+            </w:pPr>
+          </w:p>
+        </w:tc>
+      </w:tr>
+      <w:tr>
+        <w:trPr>
+          <w:trHeight w:val="406"/>
+        </w:trPr>
+        <w:tc>
+          <w:tcPr>
+            <w:tcW w:w="363" w:type="pct"/>
+            <w:vAlign w:val="center"/>
+          </w:tcPr>
+          <w:p>
+            <w:pPr>
+              <w:spacing w:after="0" w:line="240" w:lineRule="auto"/>
+              <w:rPr>
+                <w:rFonts w:eastAsia="Calibri" w:cs="HelveticaNeueLT Std Med"/>
+                <w:iCs/>
+                <w:sz w:val="18"/>
+                <w:szCs w:val="18"/>
+              </w:rPr>
+            </w:pPr>
+            <w:r>
+              <w:rPr>
+                <w:rFonts w:eastAsia="Calibri" w:cs="HelveticaNeueLT Std Med"/>
+                <w:iCs/>
+                <w:sz w:val="18"/>
+                <w:szCs w:val="18"/>
+              </w:rPr>
+              <w:t>3</w:t>
+            </w:r>
           </w:p>
         </w:tc>
         <w:tc>
@@ -2324,7 +2464,7 @@
 </file>
 
 <file path=word/endnotes.xml><?xml version="1.0" encoding="utf-8"?>
-<w:endnotes xmlns:wpc="http://schemas.microsoft.com/office/word/2010/wordprocessingCanvas" xmlns:cx="http://schemas.microsoft.com/office/drawing/2014/chartex" xmlns:cx1="http://schemas.microsoft.com/office/drawing/2015/9/8/chartex" xmlns:cx2="http://schemas.microsoft.com/office/drawing/2015/10/21/chartex" xmlns:cx3="http://schemas.microsoft.com/office/drawing/2016/5/9/chartex" xmlns:cx4="http://schemas.microsoft.com/office/drawing/2016/5/10/chartex" xmlns:cx5="http://schemas.microsoft.com/office/drawing/2016/5/11/chartex" xmlns:cx6="http://schemas.microsoft.com/office/drawing/2016/5/12/chartex" xmlns:cx7="http://schemas.microsoft.com/office/drawing/2016/5/13/chartex" xmlns:cx8="http://schemas.microsoft.com/office/drawing/2016/5/14/chartex" xmlns:mc="http://schemas.openxmlformats.org/markup-compatibility/2006" xmlns:aink="http://schemas.microsoft.com/office/drawing/2016/ink" xmlns:am3d="http://schemas.microsoft.com/office/drawing/2017/model3d" xmlns:o="urn:schemas-microsoft-com:office:office" xmlns:oel="http://schemas.microsoft.com/office/2019/extlst" xmlns:r="http://schemas.openxmlformats.org/officeDocument/2006/relationships" xmlns:m="http://schemas.openxmlformats.org/officeDocument/2006/math" xmlns:v="urn:schemas-microsoft-com:vml" xmlns:wp14="http://schemas.microsoft.com/office/word/2010/wordprocessingDrawing" xmlns:wp="http://schemas.openxmlformats.org/drawingml/2006/wordprocessingDrawing" xmlns:w10="urn:schemas-microsoft-com:office:word" xmlns:w="http://schemas.openxmlformats.org/wordprocessingml/2006/main" xmlns:w14="http://schemas.microsoft.com/office/word/2010/wordml" xmlns:w15="http://schemas.microsoft.com/office/word/2012/wordml" xmlns:w16cex="http://schemas.microsoft.com/office/word/2018/wordml/cex" xmlns:w16cid="http://schemas.microsoft.com/office/word/2016/wordml/cid" xmlns:w16="http://schemas.microsoft.com/office/word/2018/wordml" xmlns:w16du="http://schemas.microsoft.com/office/word/2023/wordml/word16du" xmlns:w16sdtdh="http://schemas.microsoft.com/office/word/2020/wordml/sdtdatahash" xmlns:w16sdtfl="http://schemas.microsoft.com/office/word/2024/wordml/sdtformatlock" xmlns:w16se="http://schemas.microsoft.com/office/word/2015/wordml/symex" xmlns:wpg="http://schemas.microsoft.com/office/word/2010/wordprocessingGroup" xmlns:wpi="http://schemas.microsoft.com/office/word/2010/wordprocessingInk" xmlns:wne="http://schemas.microsoft.com/office/word/2006/wordml" xmlns:wps="http://schemas.microsoft.com/office/word/2010/wordprocessingShape" mc:Ignorable="w14 w15 w16se w16cid w16 w16cex w16sdtdh w16sdtfl w16du wp14">
+<w:endnotes xmlns:wpc="http://schemas.microsoft.com/office/word/2010/wordprocessingCanvas" xmlns:cx="http://schemas.microsoft.com/office/drawing/2014/chartex" xmlns:cx1="http://schemas.microsoft.com/office/drawing/2015/9/8/chartex" xmlns:cx2="http://schemas.microsoft.com/office/drawing/2015/10/21/chartex" xmlns:cx3="http://schemas.microsoft.com/office/drawing/2016/5/9/chartex" xmlns:cx4="http://schemas.microsoft.com/office/drawing/2016/5/10/chartex" xmlns:cx5="http://schemas.microsoft.com/office/drawing/2016/5/11/chartex" xmlns:cx6="http://schemas.microsoft.com/office/drawing/2016/5/12/chartex" xmlns:cx7="http://schemas.microsoft.com/office/drawing/2016/5/13/chartex" xmlns:cx8="http://schemas.microsoft.com/office/drawing/2016/5/14/chartex" xmlns:mc="http://schemas.openxmlformats.org/markup-compatibility/2006" xmlns:aink="http://schemas.microsoft.com/office/drawing/2016/ink" xmlns:am3d="http://schemas.microsoft.com/office/drawing/2017/model3d" xmlns:o="urn:schemas-microsoft-com:office:office" xmlns:r="http://schemas.openxmlformats.org/officeDocument/2006/relationships" xmlns:m="http://schemas.openxmlformats.org/officeDocument/2006/math" xmlns:v="urn:schemas-microsoft-com:vml" xmlns:wp14="http://schemas.microsoft.com/office/word/2010/wordprocessingDrawing" xmlns:wp="http://schemas.openxmlformats.org/drawingml/2006/wordprocessingDrawing" xmlns:w10="urn:schemas-microsoft-com:office:word" xmlns:w="http://schemas.openxmlformats.org/wordprocessingml/2006/main" xmlns:w14="http://schemas.microsoft.com/office/word/2010/wordml" xmlns:w15="http://schemas.microsoft.com/office/word/2012/wordml" xmlns:w16cex="http://schemas.microsoft.com/office/word/2018/wordml/cex" xmlns:w16cid="http://schemas.microsoft.com/office/word/2016/wordml/cid" xmlns:w16="http://schemas.microsoft.com/office/word/2018/wordml" xmlns:w16sdtdh="http://schemas.microsoft.com/office/word/2020/wordml/sdtdatahash" xmlns:w16se="http://schemas.microsoft.com/office/word/2015/wordml/symex" xmlns:wpg="http://schemas.microsoft.com/office/word/2010/wordprocessingGroup" xmlns:wpi="http://schemas.microsoft.com/office/word/2010/wordprocessingInk" xmlns:wne="http://schemas.microsoft.com/office/word/2006/wordml" xmlns:wps="http://schemas.microsoft.com/office/word/2010/wordprocessingShape" mc:Ignorable="w14 w15 w16se w16cid w16 w16cex w16sdtdh wp14">
   <w:endnote w:type="separator" w:id="-1">
     <w:p>
       <w:pPr>
@@ -2349,7 +2489,7 @@
 </file>
 
 <file path=word/footer1.xml><?xml version="1.0" encoding="utf-8"?>
-<w:ftr xmlns:wpc="http://schemas.microsoft.com/office/word/2010/wordprocessingCanvas" xmlns:cx="http://schemas.microsoft.com/office/drawing/2014/chartex" xmlns:cx1="http://schemas.microsoft.com/office/drawing/2015/9/8/chartex" xmlns:cx2="http://schemas.microsoft.com/office/drawing/2015/10/21/chartex" xmlns:cx3="http://schemas.microsoft.com/office/drawing/2016/5/9/chartex" xmlns:cx4="http://schemas.microsoft.com/office/drawing/2016/5/10/chartex" xmlns:cx5="http://schemas.microsoft.com/office/drawing/2016/5/11/chartex" xmlns:cx6="http://schemas.microsoft.com/office/drawing/2016/5/12/chartex" xmlns:cx7="http://schemas.microsoft.com/office/drawing/2016/5/13/chartex" xmlns:cx8="http://schemas.microsoft.com/office/drawing/2016/5/14/chartex" xmlns:mc="http://schemas.openxmlformats.org/markup-compatibility/2006" xmlns:aink="http://schemas.microsoft.com/office/drawing/2016/ink" xmlns:am3d="http://schemas.microsoft.com/office/drawing/2017/model3d" xmlns:o="urn:schemas-microsoft-com:office:office" xmlns:oel="http://schemas.microsoft.com/office/2019/extlst" xmlns:r="http://schemas.openxmlformats.org/officeDocument/2006/relationships" xmlns:m="http://schemas.openxmlformats.org/officeDocument/2006/math" xmlns:v="urn:schemas-microsoft-com:vml" xmlns:wp14="http://schemas.microsoft.com/office/word/2010/wordprocessingDrawing" xmlns:wp="http://schemas.openxmlformats.org/drawingml/2006/wordprocessingDrawing" xmlns:w10="urn:schemas-microsoft-com:office:word" xmlns:w="http://schemas.openxmlformats.org/wordprocessingml/2006/main" xmlns:w14="http://schemas.microsoft.com/office/word/2010/wordml" xmlns:w15="http://schemas.microsoft.com/office/word/2012/wordml" xmlns:w16cex="http://schemas.microsoft.com/office/word/2018/wordml/cex" xmlns:w16cid="http://schemas.microsoft.com/office/word/2016/wordml/cid" xmlns:w16="http://schemas.microsoft.com/office/word/2018/wordml" xmlns:w16du="http://schemas.microsoft.com/office/word/2023/wordml/word16du" xmlns:w16sdtdh="http://schemas.microsoft.com/office/word/2020/wordml/sdtdatahash" xmlns:w16sdtfl="http://schemas.microsoft.com/office/word/2024/wordml/sdtformatlock" xmlns:w16se="http://schemas.microsoft.com/office/word/2015/wordml/symex" xmlns:wpg="http://schemas.microsoft.com/office/word/2010/wordprocessingGroup" xmlns:wpi="http://schemas.microsoft.com/office/word/2010/wordprocessingInk" xmlns:wne="http://schemas.microsoft.com/office/word/2006/wordml" xmlns:wps="http://schemas.microsoft.com/office/word/2010/wordprocessingShape" mc:Ignorable="w14 w15 w16se w16cid w16 w16cex w16sdtdh w16sdtfl w16du wp14">
+<w:ftr xmlns:wpc="http://schemas.microsoft.com/office/word/2010/wordprocessingCanvas" xmlns:cx="http://schemas.microsoft.com/office/drawing/2014/chartex" xmlns:cx1="http://schemas.microsoft.com/office/drawing/2015/9/8/chartex" xmlns:cx2="http://schemas.microsoft.com/office/drawing/2015/10/21/chartex" xmlns:cx3="http://schemas.microsoft.com/office/drawing/2016/5/9/chartex" xmlns:cx4="http://schemas.microsoft.com/office/drawing/2016/5/10/chartex" xmlns:cx5="http://schemas.microsoft.com/office/drawing/2016/5/11/chartex" xmlns:cx6="http://schemas.microsoft.com/office/drawing/2016/5/12/chartex" xmlns:cx7="http://schemas.microsoft.com/office/drawing/2016/5/13/chartex" xmlns:cx8="http://schemas.microsoft.com/office/drawing/2016/5/14/chartex" xmlns:mc="http://schemas.openxmlformats.org/markup-compatibility/2006" xmlns:aink="http://schemas.microsoft.com/office/drawing/2016/ink" xmlns:am3d="http://schemas.microsoft.com/office/drawing/2017/model3d" xmlns:o="urn:schemas-microsoft-com:office:office" xmlns:r="http://schemas.openxmlformats.org/officeDocument/2006/relationships" xmlns:m="http://schemas.openxmlformats.org/officeDocument/2006/math" xmlns:v="urn:schemas-microsoft-com:vml" xmlns:wp14="http://schemas.microsoft.com/office/word/2010/wordprocessingDrawing" xmlns:wp="http://schemas.openxmlformats.org/drawingml/2006/wordprocessingDrawing" xmlns:w10="urn:schemas-microsoft-com:office:word" xmlns:w="http://schemas.openxmlformats.org/wordprocessingml/2006/main" xmlns:w14="http://schemas.microsoft.com/office/word/2010/wordml" xmlns:w15="http://schemas.microsoft.com/office/word/2012/wordml" xmlns:w16cex="http://schemas.microsoft.com/office/word/2018/wordml/cex" xmlns:w16cid="http://schemas.microsoft.com/office/word/2016/wordml/cid" xmlns:w16="http://schemas.microsoft.com/office/word/2018/wordml" xmlns:w16sdtdh="http://schemas.microsoft.com/office/word/2020/wordml/sdtdatahash" xmlns:w16se="http://schemas.microsoft.com/office/word/2015/wordml/symex" xmlns:wpg="http://schemas.microsoft.com/office/word/2010/wordprocessingGroup" xmlns:wpi="http://schemas.microsoft.com/office/word/2010/wordprocessingInk" xmlns:wne="http://schemas.microsoft.com/office/word/2006/wordml" xmlns:wps="http://schemas.microsoft.com/office/word/2010/wordprocessingShape" mc:Ignorable="w14 w15 w16se w16cid w16 w16cex w16sdtdh wp14">
   <w:p>
     <w:pPr>
       <w:pStyle w:val="Piedepgina"/>
@@ -2395,14 +2535,27 @@
     <w:r>
       <w:t xml:space="preserve"> de </w:t>
     </w:r>
-    <w:fldSimple w:instr=" NUMPAGES   \* MERGEFORMAT ">
-      <w:r>
-        <w:rPr>
-          <w:noProof/>
-        </w:rPr>
-        <w:t>1</w:t>
-      </w:r>
-    </w:fldSimple>
+    <w:r>
+      <w:fldChar w:fldCharType="begin"/>
+    </w:r>
+    <w:r>
+      <w:instrText xml:space="preserve"> NUMPAGES   \* MERGEFORMAT </w:instrText>
+    </w:r>
+    <w:r>
+      <w:fldChar w:fldCharType="separate"/>
+    </w:r>
+    <w:r>
+      <w:rPr>
+        <w:noProof/>
+      </w:rPr>
+      <w:t>1</w:t>
+    </w:r>
+    <w:r>
+      <w:rPr>
+        <w:noProof/>
+      </w:rPr>
+      <w:fldChar w:fldCharType="end"/>
+    </w:r>
   </w:p>
   <w:p>
     <w:pPr>
@@ -2420,20 +2573,18 @@
         <w:rFonts w:ascii="Copperplate Gothic Bold" w:hAnsi="Copperplate Gothic Bold"/>
       </w:rPr>
     </w:pPr>
-    <w:proofErr w:type="spellStart"/>
     <w:r>
       <w:rPr>
         <w:rFonts w:ascii="Copperplate Gothic Bold" w:hAnsi="Copperplate Gothic Bold"/>
       </w:rPr>
       <w:t>PGPI</w:t>
     </w:r>
-    <w:proofErr w:type="spellEnd"/>
   </w:p>
 </w:ftr>
 </file>
 
 <file path=word/footnotes.xml><?xml version="1.0" encoding="utf-8"?>
-<w:footnotes xmlns:wpc="http://schemas.microsoft.com/office/word/2010/wordprocessingCanvas" xmlns:cx="http://schemas.microsoft.com/office/drawing/2014/chartex" xmlns:cx1="http://schemas.microsoft.com/office/drawing/2015/9/8/chartex" xmlns:cx2="http://schemas.microsoft.com/office/drawing/2015/10/21/chartex" xmlns:cx3="http://schemas.microsoft.com/office/drawing/2016/5/9/chartex" xmlns:cx4="http://schemas.microsoft.com/office/drawing/2016/5/10/chartex" xmlns:cx5="http://schemas.microsoft.com/office/drawing/2016/5/11/chartex" xmlns:cx6="http://schemas.microsoft.com/office/drawing/2016/5/12/chartex" xmlns:cx7="http://schemas.microsoft.com/office/drawing/2016/5/13/chartex" xmlns:cx8="http://schemas.microsoft.com/office/drawing/2016/5/14/chartex" xmlns:mc="http://schemas.openxmlformats.org/markup-compatibility/2006" xmlns:aink="http://schemas.microsoft.com/office/drawing/2016/ink" xmlns:am3d="http://schemas.microsoft.com/office/drawing/2017/model3d" xmlns:o="urn:schemas-microsoft-com:office:office" xmlns:oel="http://schemas.microsoft.com/office/2019/extlst" xmlns:r="http://schemas.openxmlformats.org/officeDocument/2006/relationships" xmlns:m="http://schemas.openxmlformats.org/officeDocument/2006/math" xmlns:v="urn:schemas-microsoft-com:vml" xmlns:wp14="http://schemas.microsoft.com/office/word/2010/wordprocessingDrawing" xmlns:wp="http://schemas.openxmlformats.org/drawingml/2006/wordprocessingDrawing" xmlns:w10="urn:schemas-microsoft-com:office:word" xmlns:w="http://schemas.openxmlformats.org/wordprocessingml/2006/main" xmlns:w14="http://schemas.microsoft.com/office/word/2010/wordml" xmlns:w15="http://schemas.microsoft.com/office/word/2012/wordml" xmlns:w16cex="http://schemas.microsoft.com/office/word/2018/wordml/cex" xmlns:w16cid="http://schemas.microsoft.com/office/word/2016/wordml/cid" xmlns:w16="http://schemas.microsoft.com/office/word/2018/wordml" xmlns:w16du="http://schemas.microsoft.com/office/word/2023/wordml/word16du" xmlns:w16sdtdh="http://schemas.microsoft.com/office/word/2020/wordml/sdtdatahash" xmlns:w16sdtfl="http://schemas.microsoft.com/office/word/2024/wordml/sdtformatlock" xmlns:w16se="http://schemas.microsoft.com/office/word/2015/wordml/symex" xmlns:wpg="http://schemas.microsoft.com/office/word/2010/wordprocessingGroup" xmlns:wpi="http://schemas.microsoft.com/office/word/2010/wordprocessingInk" xmlns:wne="http://schemas.microsoft.com/office/word/2006/wordml" xmlns:wps="http://schemas.microsoft.com/office/word/2010/wordprocessingShape" mc:Ignorable="w14 w15 w16se w16cid w16 w16cex w16sdtdh w16sdtfl w16du wp14">
+<w:footnotes xmlns:wpc="http://schemas.microsoft.com/office/word/2010/wordprocessingCanvas" xmlns:cx="http://schemas.microsoft.com/office/drawing/2014/chartex" xmlns:cx1="http://schemas.microsoft.com/office/drawing/2015/9/8/chartex" xmlns:cx2="http://schemas.microsoft.com/office/drawing/2015/10/21/chartex" xmlns:cx3="http://schemas.microsoft.com/office/drawing/2016/5/9/chartex" xmlns:cx4="http://schemas.microsoft.com/office/drawing/2016/5/10/chartex" xmlns:cx5="http://schemas.microsoft.com/office/drawing/2016/5/11/chartex" xmlns:cx6="http://schemas.microsoft.com/office/drawing/2016/5/12/chartex" xmlns:cx7="http://schemas.microsoft.com/office/drawing/2016/5/13/chartex" xmlns:cx8="http://schemas.microsoft.com/office/drawing/2016/5/14/chartex" xmlns:mc="http://schemas.openxmlformats.org/markup-compatibility/2006" xmlns:aink="http://schemas.microsoft.com/office/drawing/2016/ink" xmlns:am3d="http://schemas.microsoft.com/office/drawing/2017/model3d" xmlns:o="urn:schemas-microsoft-com:office:office" xmlns:r="http://schemas.openxmlformats.org/officeDocument/2006/relationships" xmlns:m="http://schemas.openxmlformats.org/officeDocument/2006/math" xmlns:v="urn:schemas-microsoft-com:vml" xmlns:wp14="http://schemas.microsoft.com/office/word/2010/wordprocessingDrawing" xmlns:wp="http://schemas.openxmlformats.org/drawingml/2006/wordprocessingDrawing" xmlns:w10="urn:schemas-microsoft-com:office:word" xmlns:w="http://schemas.openxmlformats.org/wordprocessingml/2006/main" xmlns:w14="http://schemas.microsoft.com/office/word/2010/wordml" xmlns:w15="http://schemas.microsoft.com/office/word/2012/wordml" xmlns:w16cex="http://schemas.microsoft.com/office/word/2018/wordml/cex" xmlns:w16cid="http://schemas.microsoft.com/office/word/2016/wordml/cid" xmlns:w16="http://schemas.microsoft.com/office/word/2018/wordml" xmlns:w16sdtdh="http://schemas.microsoft.com/office/word/2020/wordml/sdtdatahash" xmlns:w16se="http://schemas.microsoft.com/office/word/2015/wordml/symex" xmlns:wpg="http://schemas.microsoft.com/office/word/2010/wordprocessingGroup" xmlns:wpi="http://schemas.microsoft.com/office/word/2010/wordprocessingInk" xmlns:wne="http://schemas.microsoft.com/office/word/2006/wordml" xmlns:wps="http://schemas.microsoft.com/office/word/2010/wordprocessingShape" mc:Ignorable="w14 w15 w16se w16cid w16 w16cex w16sdtdh wp14">
   <w:footnote w:type="separator" w:id="-1">
     <w:p>
       <w:pPr>
@@ -2458,7 +2609,7 @@
 </file>
 
 <file path=word/header1.xml><?xml version="1.0" encoding="utf-8"?>
-<w:hdr xmlns:wpc="http://schemas.microsoft.com/office/word/2010/wordprocessingCanvas" xmlns:cx="http://schemas.microsoft.com/office/drawing/2014/chartex" xmlns:cx1="http://schemas.microsoft.com/office/drawing/2015/9/8/chartex" xmlns:cx2="http://schemas.microsoft.com/office/drawing/2015/10/21/chartex" xmlns:cx3="http://schemas.microsoft.com/office/drawing/2016/5/9/chartex" xmlns:cx4="http://schemas.microsoft.com/office/drawing/2016/5/10/chartex" xmlns:cx5="http://schemas.microsoft.com/office/drawing/2016/5/11/chartex" xmlns:cx6="http://schemas.microsoft.com/office/drawing/2016/5/12/chartex" xmlns:cx7="http://schemas.microsoft.com/office/drawing/2016/5/13/chartex" xmlns:cx8="http://schemas.microsoft.com/office/drawing/2016/5/14/chartex" xmlns:mc="http://schemas.openxmlformats.org/markup-compatibility/2006" xmlns:aink="http://schemas.microsoft.com/office/drawing/2016/ink" xmlns:am3d="http://schemas.microsoft.com/office/drawing/2017/model3d" xmlns:o="urn:schemas-microsoft-com:office:office" xmlns:oel="http://schemas.microsoft.com/office/2019/extlst" xmlns:r="http://schemas.openxmlformats.org/officeDocument/2006/relationships" xmlns:m="http://schemas.openxmlformats.org/officeDocument/2006/math" xmlns:v="urn:schemas-microsoft-com:vml" xmlns:wp14="http://schemas.microsoft.com/office/word/2010/wordprocessingDrawing" xmlns:wp="http://schemas.openxmlformats.org/drawingml/2006/wordprocessingDrawing" xmlns:w10="urn:schemas-microsoft-com:office:word" xmlns:w="http://schemas.openxmlformats.org/wordprocessingml/2006/main" xmlns:w14="http://schemas.microsoft.com/office/word/2010/wordml" xmlns:w15="http://schemas.microsoft.com/office/word/2012/wordml" xmlns:w16cex="http://schemas.microsoft.com/office/word/2018/wordml/cex" xmlns:w16cid="http://schemas.microsoft.com/office/word/2016/wordml/cid" xmlns:w16="http://schemas.microsoft.com/office/word/2018/wordml" xmlns:w16du="http://schemas.microsoft.com/office/word/2023/wordml/word16du" xmlns:w16sdtdh="http://schemas.microsoft.com/office/word/2020/wordml/sdtdatahash" xmlns:w16sdtfl="http://schemas.microsoft.com/office/word/2024/wordml/sdtformatlock" xmlns:w16se="http://schemas.microsoft.com/office/word/2015/wordml/symex" xmlns:wpg="http://schemas.microsoft.com/office/word/2010/wordprocessingGroup" xmlns:wpi="http://schemas.microsoft.com/office/word/2010/wordprocessingInk" xmlns:wne="http://schemas.microsoft.com/office/word/2006/wordml" xmlns:wps="http://schemas.microsoft.com/office/word/2010/wordprocessingShape" mc:Ignorable="w14 w15 w16se w16cid w16 w16cex w16sdtdh w16sdtfl w16du wp14">
+<w:hdr xmlns:wpc="http://schemas.microsoft.com/office/word/2010/wordprocessingCanvas" xmlns:cx="http://schemas.microsoft.com/office/drawing/2014/chartex" xmlns:cx1="http://schemas.microsoft.com/office/drawing/2015/9/8/chartex" xmlns:cx2="http://schemas.microsoft.com/office/drawing/2015/10/21/chartex" xmlns:cx3="http://schemas.microsoft.com/office/drawing/2016/5/9/chartex" xmlns:cx4="http://schemas.microsoft.com/office/drawing/2016/5/10/chartex" xmlns:cx5="http://schemas.microsoft.com/office/drawing/2016/5/11/chartex" xmlns:cx6="http://schemas.microsoft.com/office/drawing/2016/5/12/chartex" xmlns:cx7="http://schemas.microsoft.com/office/drawing/2016/5/13/chartex" xmlns:cx8="http://schemas.microsoft.com/office/drawing/2016/5/14/chartex" xmlns:mc="http://schemas.openxmlformats.org/markup-compatibility/2006" xmlns:aink="http://schemas.microsoft.com/office/drawing/2016/ink" xmlns:am3d="http://schemas.microsoft.com/office/drawing/2017/model3d" xmlns:o="urn:schemas-microsoft-com:office:office" xmlns:r="http://schemas.openxmlformats.org/officeDocument/2006/relationships" xmlns:m="http://schemas.openxmlformats.org/officeDocument/2006/math" xmlns:v="urn:schemas-microsoft-com:vml" xmlns:wp14="http://schemas.microsoft.com/office/word/2010/wordprocessingDrawing" xmlns:wp="http://schemas.openxmlformats.org/drawingml/2006/wordprocessingDrawing" xmlns:w10="urn:schemas-microsoft-com:office:word" xmlns:w="http://schemas.openxmlformats.org/wordprocessingml/2006/main" xmlns:w14="http://schemas.microsoft.com/office/word/2010/wordml" xmlns:w15="http://schemas.microsoft.com/office/word/2012/wordml" xmlns:w16cex="http://schemas.microsoft.com/office/word/2018/wordml/cex" xmlns:w16cid="http://schemas.microsoft.com/office/word/2016/wordml/cid" xmlns:w16="http://schemas.microsoft.com/office/word/2018/wordml" xmlns:w16sdtdh="http://schemas.microsoft.com/office/word/2020/wordml/sdtdatahash" xmlns:w16se="http://schemas.microsoft.com/office/word/2015/wordml/symex" xmlns:wpg="http://schemas.microsoft.com/office/word/2010/wordprocessingGroup" xmlns:wpi="http://schemas.microsoft.com/office/word/2010/wordprocessingInk" xmlns:wne="http://schemas.microsoft.com/office/word/2006/wordml" xmlns:wps="http://schemas.microsoft.com/office/word/2010/wordprocessingShape" mc:Ignorable="w14 w15 w16se w16cid w16 w16cex w16sdtdh wp14">
   <w:p>
     <w:pPr>
       <w:pStyle w:val="Encabezado"/>
@@ -2491,7 +2642,7 @@
 </file>
 
 <file path=word/numbering.xml><?xml version="1.0" encoding="utf-8"?>
-<w:numbering xmlns:wpc="http://schemas.microsoft.com/office/word/2010/wordprocessingCanvas" xmlns:cx="http://schemas.microsoft.com/office/drawing/2014/chartex" xmlns:cx1="http://schemas.microsoft.com/office/drawing/2015/9/8/chartex" xmlns:cx2="http://schemas.microsoft.com/office/drawing/2015/10/21/chartex" xmlns:cx3="http://schemas.microsoft.com/office/drawing/2016/5/9/chartex" xmlns:cx4="http://schemas.microsoft.com/office/drawing/2016/5/10/chartex" xmlns:cx5="http://schemas.microsoft.com/office/drawing/2016/5/11/chartex" xmlns:cx6="http://schemas.microsoft.com/office/drawing/2016/5/12/chartex" xmlns:cx7="http://schemas.microsoft.com/office/drawing/2016/5/13/chartex" xmlns:cx8="http://schemas.microsoft.com/office/drawing/2016/5/14/chartex" xmlns:mc="http://schemas.openxmlformats.org/markup-compatibility/2006" xmlns:aink="http://schemas.microsoft.com/office/drawing/2016/ink" xmlns:am3d="http://schemas.microsoft.com/office/drawing/2017/model3d" xmlns:o="urn:schemas-microsoft-com:office:office" xmlns:oel="http://schemas.microsoft.com/office/2019/extlst" xmlns:r="http://schemas.openxmlformats.org/officeDocument/2006/relationships" xmlns:m="http://schemas.openxmlformats.org/officeDocument/2006/math" xmlns:v="urn:schemas-microsoft-com:vml" xmlns:wp14="http://schemas.microsoft.com/office/word/2010/wordprocessingDrawing" xmlns:wp="http://schemas.openxmlformats.org/drawingml/2006/wordprocessingDrawing" xmlns:w10="urn:schemas-microsoft-com:office:word" xmlns:w="http://schemas.openxmlformats.org/wordprocessingml/2006/main" xmlns:w14="http://schemas.microsoft.com/office/word/2010/wordml" xmlns:w15="http://schemas.microsoft.com/office/word/2012/wordml" xmlns:w16cex="http://schemas.microsoft.com/office/word/2018/wordml/cex" xmlns:w16cid="http://schemas.microsoft.com/office/word/2016/wordml/cid" xmlns:w16="http://schemas.microsoft.com/office/word/2018/wordml" xmlns:w16du="http://schemas.microsoft.com/office/word/2023/wordml/word16du" xmlns:w16sdtdh="http://schemas.microsoft.com/office/word/2020/wordml/sdtdatahash" xmlns:w16sdtfl="http://schemas.microsoft.com/office/word/2024/wordml/sdtformatlock" xmlns:w16se="http://schemas.microsoft.com/office/word/2015/wordml/symex" xmlns:wpg="http://schemas.microsoft.com/office/word/2010/wordprocessingGroup" xmlns:wpi="http://schemas.microsoft.com/office/word/2010/wordprocessingInk" xmlns:wne="http://schemas.microsoft.com/office/word/2006/wordml" xmlns:wps="http://schemas.microsoft.com/office/word/2010/wordprocessingShape" mc:Ignorable="w14 w15 w16se w16cid w16 w16cex w16sdtdh w16sdtfl w16du wp14">
+<w:numbering xmlns:wpc="http://schemas.microsoft.com/office/word/2010/wordprocessingCanvas" xmlns:cx="http://schemas.microsoft.com/office/drawing/2014/chartex" xmlns:cx1="http://schemas.microsoft.com/office/drawing/2015/9/8/chartex" xmlns:cx2="http://schemas.microsoft.com/office/drawing/2015/10/21/chartex" xmlns:cx3="http://schemas.microsoft.com/office/drawing/2016/5/9/chartex" xmlns:cx4="http://schemas.microsoft.com/office/drawing/2016/5/10/chartex" xmlns:cx5="http://schemas.microsoft.com/office/drawing/2016/5/11/chartex" xmlns:cx6="http://schemas.microsoft.com/office/drawing/2016/5/12/chartex" xmlns:cx7="http://schemas.microsoft.com/office/drawing/2016/5/13/chartex" xmlns:cx8="http://schemas.microsoft.com/office/drawing/2016/5/14/chartex" xmlns:mc="http://schemas.openxmlformats.org/markup-compatibility/2006" xmlns:aink="http://schemas.microsoft.com/office/drawing/2016/ink" xmlns:am3d="http://schemas.microsoft.com/office/drawing/2017/model3d" xmlns:o="urn:schemas-microsoft-com:office:office" xmlns:r="http://schemas.openxmlformats.org/officeDocument/2006/relationships" xmlns:m="http://schemas.openxmlformats.org/officeDocument/2006/math" xmlns:v="urn:schemas-microsoft-com:vml" xmlns:wp14="http://schemas.microsoft.com/office/word/2010/wordprocessingDrawing" xmlns:wp="http://schemas.openxmlformats.org/drawingml/2006/wordprocessingDrawing" xmlns:w10="urn:schemas-microsoft-com:office:word" xmlns:w="http://schemas.openxmlformats.org/wordprocessingml/2006/main" xmlns:w14="http://schemas.microsoft.com/office/word/2010/wordml" xmlns:w15="http://schemas.microsoft.com/office/word/2012/wordml" xmlns:w16cex="http://schemas.microsoft.com/office/word/2018/wordml/cex" xmlns:w16cid="http://schemas.microsoft.com/office/word/2016/wordml/cid" xmlns:w16="http://schemas.microsoft.com/office/word/2018/wordml" xmlns:w16sdtdh="http://schemas.microsoft.com/office/word/2020/wordml/sdtdatahash" xmlns:w16se="http://schemas.microsoft.com/office/word/2015/wordml/symex" xmlns:wpg="http://schemas.microsoft.com/office/word/2010/wordprocessingGroup" xmlns:wpi="http://schemas.microsoft.com/office/word/2010/wordprocessingInk" xmlns:wne="http://schemas.microsoft.com/office/word/2006/wordml" xmlns:wps="http://schemas.microsoft.com/office/word/2010/wordprocessingShape" mc:Ignorable="w14 w15 w16se w16cid w16 w16cex w16sdtdh wp14">
   <w:abstractNum w:abstractNumId="0" w15:restartNumberingAfterBreak="0">
     <w:nsid w:val="0C8506BC"/>
     <w:multiLevelType w:val="hybridMultilevel"/>
@@ -3083,29 +3234,29 @@
       </w:rPr>
     </w:lvl>
   </w:abstractNum>
-  <w:num w:numId="1" w16cid:durableId="1087310884">
+  <w:num w:numId="1">
     <w:abstractNumId w:val="3"/>
   </w:num>
-  <w:num w:numId="2" w16cid:durableId="387530372">
+  <w:num w:numId="2">
     <w:abstractNumId w:val="0"/>
   </w:num>
-  <w:num w:numId="3" w16cid:durableId="840200452">
+  <w:num w:numId="3">
     <w:abstractNumId w:val="4"/>
   </w:num>
-  <w:num w:numId="4" w16cid:durableId="170219031">
+  <w:num w:numId="4">
     <w:abstractNumId w:val="2"/>
   </w:num>
-  <w:num w:numId="5" w16cid:durableId="922222848">
+  <w:num w:numId="5">
     <w:abstractNumId w:val="1"/>
   </w:num>
-  <w:num w:numId="6" w16cid:durableId="1085763126">
+  <w:num w:numId="6">
     <w:abstractNumId w:val="5"/>
   </w:num>
 </w:numbering>
 </file>
 
 <file path=word/styles.xml><?xml version="1.0" encoding="utf-8"?>
-<w:styles xmlns:mc="http://schemas.openxmlformats.org/markup-compatibility/2006" xmlns:r="http://schemas.openxmlformats.org/officeDocument/2006/relationships" xmlns:w="http://schemas.openxmlformats.org/wordprocessingml/2006/main" xmlns:w14="http://schemas.microsoft.com/office/word/2010/wordml" xmlns:w15="http://schemas.microsoft.com/office/word/2012/wordml" xmlns:w16cex="http://schemas.microsoft.com/office/word/2018/wordml/cex" xmlns:w16cid="http://schemas.microsoft.com/office/word/2016/wordml/cid" xmlns:w16="http://schemas.microsoft.com/office/word/2018/wordml" xmlns:w16du="http://schemas.microsoft.com/office/word/2023/wordml/word16du" xmlns:w16sdtdh="http://schemas.microsoft.com/office/word/2020/wordml/sdtdatahash" xmlns:w16sdtfl="http://schemas.microsoft.com/office/word/2024/wordml/sdtformatlock" xmlns:w16se="http://schemas.microsoft.com/office/word/2015/wordml/symex" mc:Ignorable="w14 w15 w16se w16cid w16 w16cex w16sdtdh w16sdtfl w16du">
+<w:styles xmlns:mc="http://schemas.openxmlformats.org/markup-compatibility/2006" xmlns:r="http://schemas.openxmlformats.org/officeDocument/2006/relationships" xmlns:w="http://schemas.openxmlformats.org/wordprocessingml/2006/main" xmlns:w14="http://schemas.microsoft.com/office/word/2010/wordml" xmlns:w15="http://schemas.microsoft.com/office/word/2012/wordml" xmlns:w16cex="http://schemas.microsoft.com/office/word/2018/wordml/cex" xmlns:w16cid="http://schemas.microsoft.com/office/word/2016/wordml/cid" xmlns:w16="http://schemas.microsoft.com/office/word/2018/wordml" xmlns:w16sdtdh="http://schemas.microsoft.com/office/word/2020/wordml/sdtdatahash" xmlns:w16se="http://schemas.microsoft.com/office/word/2015/wordml/symex" mc:Ignorable="w14 w15 w16se w16cid w16 w16cex w16sdtdh">
   <w:docDefaults>
     <w:rPrDefault>
       <w:rPr>
@@ -3507,6 +3658,7 @@
   <w:style w:type="character" w:default="1" w:styleId="Fuentedeprrafopredeter">
     <w:name w:val="Default Paragraph Font"/>
     <w:uiPriority w:val="1"/>
+    <w:semiHidden/>
     <w:unhideWhenUsed/>
   </w:style>
   <w:style w:type="table" w:default="1" w:styleId="Tablanormal">

</xml_diff>

<commit_message>
docs: :memo: advanced in Plan de gestion del cronograma
</commit_message>
<xml_diff>
--- a/wip/semana 4/PLAN DE GESTION DEL CRONOGRAMA_v2.docx
+++ b/wip/semana 4/PLAN DE GESTION DEL CRONOGRAMA_v2.docx
@@ -58,34 +58,14 @@
                 <w:sz w:val="20"/>
               </w:rPr>
             </w:pPr>
-            <w:proofErr w:type="spellStart"/>
-            <w:r>
-              <w:rPr>
-                <w:b/>
-                <w:color w:val="0070C0"/>
-                <w:sz w:val="20"/>
-              </w:rPr>
-              <w:t>Orchid</w:t>
-            </w:r>
-            <w:proofErr w:type="spellEnd"/>
-            <w:r>
-              <w:rPr>
-                <w:b/>
-                <w:color w:val="0070C0"/>
-                <w:sz w:val="20"/>
-              </w:rPr>
-              <w:t xml:space="preserve"> </w:t>
-            </w:r>
-            <w:proofErr w:type="spellStart"/>
-            <w:r>
-              <w:rPr>
-                <w:b/>
-                <w:color w:val="0070C0"/>
-                <w:sz w:val="20"/>
-              </w:rPr>
-              <w:t>cosmetics</w:t>
-            </w:r>
-            <w:proofErr w:type="spellEnd"/>
+            <w:r>
+              <w:rPr>
+                <w:b/>
+                <w:color w:val="0070C0"/>
+                <w:sz w:val="20"/>
+              </w:rPr>
+              <w:t>Orchid cosmetics</w:t>
+            </w:r>
           </w:p>
           <w:p>
             <w:pPr>
@@ -287,23 +267,49 @@
             <w:pPr>
               <w:spacing w:afterAutospacing="0"/>
               <w:rPr>
-                <w:sz w:val="20"/>
-              </w:rPr>
-            </w:pPr>
-          </w:p>
-          <w:p>
-            <w:pPr>
-              <w:spacing w:afterAutospacing="0"/>
-              <w:rPr>
-                <w:sz w:val="20"/>
-              </w:rPr>
-            </w:pPr>
-          </w:p>
-          <w:p>
-            <w:pPr>
-              <w:spacing w:afterAutospacing="0"/>
-              <w:rPr>
-                <w:sz w:val="20"/>
+                <w:rFonts w:cstheme="minorHAnsi"/>
+                <w:i/>
+                <w:iCs/>
+                <w:color w:val="0070C0"/>
+                <w:sz w:val="20"/>
+                <w:lang w:val="es-ES"/>
+              </w:rPr>
+            </w:pPr>
+            <w:r>
+              <w:rPr>
+                <w:rFonts w:cstheme="minorHAnsi"/>
+                <w:i/>
+                <w:iCs/>
+                <w:color w:val="0070C0"/>
+                <w:sz w:val="20"/>
+                <w:lang w:val="es-ES"/>
+              </w:rPr>
+              <w:t>Para definir las actividades usaremos una descomposición siguiendo la EDT previamente creada y definiendo las tareas para cada paquete de trabajo</w:t>
+            </w:r>
+          </w:p>
+          <w:p>
+            <w:pPr>
+              <w:spacing w:afterAutospacing="0"/>
+              <w:rPr>
+                <w:rFonts w:cstheme="minorHAnsi"/>
+                <w:i/>
+                <w:iCs/>
+                <w:color w:val="0070C0"/>
+                <w:sz w:val="20"/>
+                <w:lang w:val="es-ES"/>
+              </w:rPr>
+            </w:pPr>
+          </w:p>
+          <w:p>
+            <w:pPr>
+              <w:spacing w:afterAutospacing="0"/>
+              <w:rPr>
+                <w:rFonts w:cstheme="minorHAnsi"/>
+                <w:i/>
+                <w:iCs/>
+                <w:color w:val="0070C0"/>
+                <w:sz w:val="20"/>
+                <w:lang w:val="es-ES"/>
               </w:rPr>
             </w:pPr>
           </w:p>
@@ -353,23 +359,93 @@
             <w:pPr>
               <w:spacing w:afterAutospacing="0"/>
               <w:rPr>
-                <w:sz w:val="20"/>
-              </w:rPr>
-            </w:pPr>
-          </w:p>
-          <w:p>
-            <w:pPr>
-              <w:spacing w:afterAutospacing="0"/>
-              <w:rPr>
-                <w:sz w:val="20"/>
-              </w:rPr>
-            </w:pPr>
-          </w:p>
-          <w:p>
-            <w:pPr>
-              <w:spacing w:afterAutospacing="0"/>
-              <w:rPr>
-                <w:sz w:val="20"/>
+                <w:rFonts w:cstheme="minorHAnsi"/>
+                <w:i/>
+                <w:iCs/>
+                <w:color w:val="0070C0"/>
+                <w:sz w:val="20"/>
+                <w:lang w:val="es-ES"/>
+              </w:rPr>
+            </w:pPr>
+            <w:r>
+              <w:rPr>
+                <w:rFonts w:cstheme="minorHAnsi"/>
+                <w:i/>
+                <w:iCs/>
+                <w:color w:val="0070C0"/>
+                <w:sz w:val="20"/>
+                <w:lang w:val="es-ES"/>
+              </w:rPr>
+              <w:t>Utilizaremos un diagrama por precedencia para indicar las dependencias entre las actividades y as</w:t>
+            </w:r>
+            <w:r>
+              <w:rPr>
+                <w:rFonts w:cstheme="minorHAnsi"/>
+                <w:i/>
+                <w:iCs/>
+                <w:color w:val="0070C0"/>
+                <w:sz w:val="20"/>
+                <w:lang w:val="es-ES"/>
+              </w:rPr>
+              <w:t>í</w:t>
+            </w:r>
+            <w:r>
+              <w:rPr>
+                <w:rFonts w:cstheme="minorHAnsi"/>
+                <w:i/>
+                <w:iCs/>
+                <w:color w:val="0070C0"/>
+                <w:sz w:val="20"/>
+                <w:lang w:val="es-ES"/>
+              </w:rPr>
+              <w:t xml:space="preserve"> tener en cuenta </w:t>
+            </w:r>
+            <w:r>
+              <w:rPr>
+                <w:rFonts w:cstheme="minorHAnsi"/>
+                <w:i/>
+                <w:iCs/>
+                <w:color w:val="0070C0"/>
+                <w:sz w:val="20"/>
+                <w:lang w:val="es-ES"/>
+              </w:rPr>
+              <w:t>cómo</w:t>
+            </w:r>
+            <w:r>
+              <w:rPr>
+                <w:rFonts w:cstheme="minorHAnsi"/>
+                <w:i/>
+                <w:iCs/>
+                <w:color w:val="0070C0"/>
+                <w:sz w:val="20"/>
+                <w:lang w:val="es-ES"/>
+              </w:rPr>
+              <w:t xml:space="preserve"> organizarlas a lo largo del tiempo.</w:t>
+            </w:r>
+          </w:p>
+          <w:p>
+            <w:pPr>
+              <w:spacing w:afterAutospacing="0"/>
+              <w:rPr>
+                <w:rFonts w:cstheme="minorHAnsi"/>
+                <w:i/>
+                <w:iCs/>
+                <w:color w:val="0070C0"/>
+                <w:sz w:val="20"/>
+                <w:lang w:val="es-ES"/>
+              </w:rPr>
+            </w:pPr>
+          </w:p>
+          <w:p>
+            <w:pPr>
+              <w:spacing w:afterAutospacing="0"/>
+              <w:rPr>
+                <w:rFonts w:cstheme="minorHAnsi"/>
+                <w:i/>
+                <w:iCs/>
+                <w:color w:val="0070C0"/>
+                <w:sz w:val="20"/>
+                <w:lang w:val="es-ES"/>
               </w:rPr>
             </w:pPr>
           </w:p>
@@ -429,185 +505,8 @@
                 <w:sz w:val="20"/>
                 <w:lang w:val="es-ES"/>
               </w:rPr>
-              <w:t>Especificar las técnicas que se utilizarán para estimar la duración de las actividades.</w:t>
-            </w:r>
-          </w:p>
-          <w:p>
-            <w:pPr>
-              <w:numPr>
-                <w:ilvl w:val="0"/>
-                <w:numId w:val="6"/>
-              </w:numPr>
-              <w:spacing w:afterAutospacing="0"/>
-              <w:rPr>
-                <w:rFonts w:cstheme="minorHAnsi"/>
-                <w:i/>
-                <w:iCs/>
-                <w:color w:val="0070C0"/>
-                <w:sz w:val="20"/>
-                <w:lang w:val="es-ES"/>
-              </w:rPr>
-            </w:pPr>
-            <w:r>
-              <w:rPr>
-                <w:rFonts w:cstheme="minorHAnsi"/>
-                <w:i/>
-                <w:iCs/>
-                <w:color w:val="0070C0"/>
-                <w:sz w:val="20"/>
-                <w:lang w:val="es-ES"/>
-              </w:rPr>
-              <w:t>Estimación análoga</w:t>
-            </w:r>
-          </w:p>
-          <w:p>
-            <w:pPr>
-              <w:numPr>
-                <w:ilvl w:val="0"/>
-                <w:numId w:val="6"/>
-              </w:numPr>
-              <w:spacing w:afterAutospacing="0"/>
-              <w:rPr>
-                <w:rFonts w:cstheme="minorHAnsi"/>
-                <w:i/>
-                <w:iCs/>
-                <w:color w:val="0070C0"/>
-                <w:sz w:val="20"/>
-                <w:lang w:val="es-ES"/>
-              </w:rPr>
-            </w:pPr>
-            <w:r>
-              <w:rPr>
-                <w:rFonts w:cstheme="minorHAnsi"/>
-                <w:i/>
-                <w:iCs/>
-                <w:color w:val="0070C0"/>
-                <w:sz w:val="20"/>
-                <w:lang w:val="es-ES"/>
-              </w:rPr>
-              <w:t>Estimación paramétrica</w:t>
-            </w:r>
-          </w:p>
-          <w:p>
-            <w:pPr>
-              <w:numPr>
-                <w:ilvl w:val="0"/>
-                <w:numId w:val="6"/>
-              </w:numPr>
-              <w:spacing w:afterAutospacing="0"/>
-              <w:rPr>
-                <w:rFonts w:cstheme="minorHAnsi"/>
-                <w:i/>
-                <w:iCs/>
-                <w:color w:val="0070C0"/>
-                <w:sz w:val="20"/>
-                <w:lang w:val="es-ES"/>
-              </w:rPr>
-            </w:pPr>
-            <w:r>
-              <w:rPr>
-                <w:rFonts w:cstheme="minorHAnsi"/>
-                <w:i/>
-                <w:iCs/>
-                <w:color w:val="0070C0"/>
-                <w:sz w:val="20"/>
-                <w:lang w:val="es-ES"/>
-              </w:rPr>
-              <w:t xml:space="preserve">Estimación </w:t>
-            </w:r>
-            <w:r>
-              <w:rPr>
-                <w:rFonts w:cstheme="minorHAnsi"/>
-                <w:i/>
-                <w:iCs/>
-                <w:color w:val="0070C0"/>
-                <w:sz w:val="20"/>
-                <w:lang w:val="es-ES"/>
-              </w:rPr>
-              <w:t>por</w:t>
-            </w:r>
-            <w:r>
-              <w:rPr>
-                <w:rFonts w:cstheme="minorHAnsi"/>
-                <w:i/>
-                <w:iCs/>
-                <w:color w:val="0070C0"/>
-                <w:sz w:val="20"/>
-                <w:lang w:val="es-ES"/>
-              </w:rPr>
-              <w:t xml:space="preserve"> tres valores (PERT)</w:t>
-            </w:r>
-          </w:p>
-          <w:p>
-            <w:pPr>
-              <w:numPr>
-                <w:ilvl w:val="0"/>
-                <w:numId w:val="6"/>
-              </w:numPr>
-              <w:spacing w:afterAutospacing="0"/>
-              <w:rPr>
-                <w:rFonts w:cstheme="minorHAnsi"/>
-                <w:i/>
-                <w:iCs/>
-                <w:color w:val="0070C0"/>
-                <w:sz w:val="20"/>
-                <w:lang w:val="es-ES"/>
-              </w:rPr>
-            </w:pPr>
-            <w:r>
-              <w:rPr>
-                <w:rFonts w:cstheme="minorHAnsi"/>
-                <w:i/>
-                <w:iCs/>
-                <w:color w:val="0070C0"/>
-                <w:sz w:val="20"/>
-                <w:lang w:val="es-ES"/>
-              </w:rPr>
-              <w:t>Estimación ascendente</w:t>
-            </w:r>
-          </w:p>
-          <w:p>
-            <w:pPr>
-              <w:numPr>
-                <w:ilvl w:val="0"/>
-                <w:numId w:val="6"/>
-              </w:numPr>
-              <w:spacing w:afterAutospacing="0"/>
-              <w:rPr>
-                <w:sz w:val="20"/>
-              </w:rPr>
-            </w:pPr>
-            <w:r>
-              <w:rPr>
-                <w:rFonts w:cstheme="minorHAnsi"/>
-                <w:i/>
-                <w:iCs/>
-                <w:color w:val="0070C0"/>
-                <w:sz w:val="20"/>
-                <w:lang w:val="es-ES"/>
-              </w:rPr>
-              <w:t>Juicio de experto</w:t>
-            </w:r>
-            <w:r>
-              <w:rPr>
-                <w:rFonts w:cstheme="minorHAnsi"/>
-                <w:i/>
-                <w:iCs/>
-                <w:color w:val="0070C0"/>
-                <w:sz w:val="20"/>
-                <w:lang w:val="es-ES"/>
-              </w:rPr>
-              <w:t>s</w:t>
-            </w:r>
-          </w:p>
-          <w:p>
-            <w:pPr>
-              <w:spacing w:afterAutospacing="0"/>
-              <w:ind w:left="720"/>
-              <w:rPr>
-                <w:sz w:val="20"/>
-              </w:rPr>
-            </w:pPr>
+              <w:t>Realizaremos una estimación mediante tres valores para tener en cuenta las incertidumbres del proyecto</w:t>
+            </w:r>
           </w:p>
         </w:tc>
       </w:tr>
@@ -641,23 +540,49 @@
             <w:pPr>
               <w:spacing w:afterAutospacing="0"/>
               <w:rPr>
-                <w:sz w:val="20"/>
-              </w:rPr>
-            </w:pPr>
-          </w:p>
-          <w:p>
-            <w:pPr>
-              <w:spacing w:afterAutospacing="0"/>
-              <w:rPr>
-                <w:sz w:val="20"/>
-              </w:rPr>
-            </w:pPr>
-          </w:p>
-          <w:p>
-            <w:pPr>
-              <w:spacing w:afterAutospacing="0"/>
-              <w:rPr>
-                <w:sz w:val="20"/>
+                <w:rFonts w:cstheme="minorHAnsi"/>
+                <w:i/>
+                <w:iCs/>
+                <w:color w:val="0070C0"/>
+                <w:sz w:val="20"/>
+                <w:lang w:val="es-ES"/>
+              </w:rPr>
+            </w:pPr>
+            <w:r>
+              <w:rPr>
+                <w:rFonts w:cstheme="minorHAnsi"/>
+                <w:i/>
+                <w:iCs/>
+                <w:color w:val="0070C0"/>
+                <w:sz w:val="20"/>
+                <w:lang w:val="es-ES"/>
+              </w:rPr>
+              <w:t>Se desarrollará teniendo en cuenta tanto las dependencias de la secuencia como la estimación de las actividades, a través de esto buscaremos la ruta crítica y construiremos el cronograma.</w:t>
+            </w:r>
+          </w:p>
+          <w:p>
+            <w:pPr>
+              <w:spacing w:afterAutospacing="0"/>
+              <w:rPr>
+                <w:rFonts w:cstheme="minorHAnsi"/>
+                <w:i/>
+                <w:iCs/>
+                <w:color w:val="0070C0"/>
+                <w:sz w:val="20"/>
+                <w:lang w:val="es-ES"/>
+              </w:rPr>
+            </w:pPr>
+          </w:p>
+          <w:p>
+            <w:pPr>
+              <w:spacing w:afterAutospacing="0"/>
+              <w:rPr>
+                <w:rFonts w:cstheme="minorHAnsi"/>
+                <w:i/>
+                <w:iCs/>
+                <w:color w:val="0070C0"/>
+                <w:sz w:val="20"/>
+                <w:lang w:val="es-ES"/>
               </w:rPr>
             </w:pPr>
           </w:p>
@@ -889,9 +814,25 @@
                 <w:sz w:val="20"/>
                 <w:lang w:val="es-ES"/>
               </w:rPr>
-              <w:t>Especificar las unidades que se utilizarán para medir el tiempo (horas, días, semanas, meses). Definir también si se usarán días laborables o días calendario.</w:t>
-            </w:r>
-          </w:p>
+              <w:t>Como unidad de medida de tiempo se utilizarán horas.</w:t>
+            </w:r>
+            <w:r>
+              <w:rPr>
+                <w:rFonts w:cstheme="minorHAnsi"/>
+                <w:i/>
+                <w:iCs/>
+                <w:color w:val="0070C0"/>
+                <w:sz w:val="20"/>
+                <w:lang w:val="es-ES"/>
+              </w:rPr>
+              <w:t xml:space="preserve"> En caso de hablar de días se referirán a días laborables y estará especificado</w:t>
+            </w:r>
+          </w:p>
+        </w:tc>
+        <w:tc>
+          <w:tcPr>
+            <w:tcW w:w="3647" w:type="dxa"/>
+          </w:tcPr>
           <w:p>
             <w:pPr>
               <w:spacing w:afterAutospacing="0"/>
@@ -905,6 +846,17 @@
                 <w:lang w:val="es-ES"/>
               </w:rPr>
             </w:pPr>
+            <w:r>
+              <w:rPr>
+                <w:rFonts w:cstheme="minorHAnsi"/>
+                <w:i/>
+                <w:iCs/>
+                <w:color w:val="0070C0"/>
+                <w:sz w:val="20"/>
+                <w:lang w:val="es-ES"/>
+              </w:rPr>
+              <w:t>Se establecerá una tolerancia del ±10 % en las estimaciones de duración de las actividades críticas y del ±20 % para las actividades no críticas.</w:t>
+            </w:r>
           </w:p>
           <w:p>
             <w:pPr>
@@ -928,7 +880,7 @@
                 <w:sz w:val="20"/>
                 <w:lang w:val="es-ES"/>
               </w:rPr>
-              <w:t>Como unidad de medida de tiempo se utilizarán horas. Para el trabajo</w:t>
+              <w:t>.</w:t>
             </w:r>
           </w:p>
         </w:tc>
@@ -958,14 +910,9 @@
                 <w:sz w:val="20"/>
                 <w:lang w:val="es-ES"/>
               </w:rPr>
-              <w:t>Definir el rango de variación aceptable para las estimaciones de duración de las actividades, por ejemplo: ±10% para actividades críticas, ±20% para actividades no críticas.</w:t>
-            </w:r>
-          </w:p>
-        </w:tc>
-        <w:tc>
-          <w:tcPr>
-            <w:tcW w:w="3647" w:type="dxa"/>
-          </w:tcPr>
+              <w:t xml:space="preserve">Se reservará un 15% del tiempo total del </w:t>
+            </w:r>
+          </w:p>
           <w:p>
             <w:pPr>
               <w:spacing w:afterAutospacing="0"/>
@@ -988,7 +935,7 @@
                 <w:sz w:val="20"/>
                 <w:lang w:val="es-ES"/>
               </w:rPr>
-              <w:t>Definir cómo se calcularán y aplicarán las reservas de tiempo para riesgos identificados.</w:t>
+              <w:t>Desarrollo planificado a modo de reserva de contingencia</w:t>
             </w:r>
           </w:p>
           <w:p>
@@ -1012,157 +959,6 @@
                 <w:color w:val="0070C0"/>
                 <w:sz w:val="20"/>
                 <w:lang w:val="es-ES"/>
-              </w:rPr>
-              <w:t>Método de cálculo</w:t>
-            </w:r>
-            <w:r>
-              <w:rPr>
-                <w:rFonts w:cstheme="minorHAnsi"/>
-                <w:i/>
-                <w:iCs/>
-                <w:color w:val="0070C0"/>
-                <w:sz w:val="20"/>
-                <w:lang w:val="es-ES"/>
-              </w:rPr>
-              <w:t xml:space="preserve"> (p</w:t>
-            </w:r>
-            <w:r>
-              <w:rPr>
-                <w:rFonts w:cstheme="minorHAnsi"/>
-                <w:i/>
-                <w:iCs/>
-                <w:color w:val="0070C0"/>
-                <w:sz w:val="20"/>
-                <w:lang w:val="es-ES"/>
-              </w:rPr>
-              <w:t>orcentaje fijo, análisis de riesgos, simulación Monte Carlo, etc.</w:t>
-            </w:r>
-            <w:r>
-              <w:rPr>
-                <w:rFonts w:cstheme="minorHAnsi"/>
-                <w:i/>
-                <w:iCs/>
-                <w:color w:val="0070C0"/>
-                <w:sz w:val="20"/>
-                <w:lang w:val="es-ES"/>
-              </w:rPr>
-              <w:t>)</w:t>
-            </w:r>
-          </w:p>
-          <w:p>
-            <w:pPr>
-              <w:spacing w:afterAutospacing="0"/>
-              <w:jc w:val="both"/>
-              <w:rPr>
-                <w:rFonts w:cstheme="minorHAnsi"/>
-                <w:i/>
-                <w:iCs/>
-                <w:color w:val="0070C0"/>
-                <w:sz w:val="20"/>
-                <w:lang w:val="es-ES"/>
-              </w:rPr>
-            </w:pPr>
-            <w:r>
-              <w:rPr>
-                <w:rFonts w:cstheme="minorHAnsi"/>
-                <w:i/>
-                <w:iCs/>
-                <w:color w:val="0070C0"/>
-                <w:sz w:val="20"/>
-                <w:lang w:val="es-ES"/>
-              </w:rPr>
-              <w:t>Porcentaje o valor</w:t>
-            </w:r>
-            <w:r>
-              <w:rPr>
-                <w:rFonts w:cstheme="minorHAnsi"/>
-                <w:i/>
-                <w:iCs/>
-                <w:color w:val="0070C0"/>
-                <w:sz w:val="20"/>
-                <w:lang w:val="es-ES"/>
-              </w:rPr>
-              <w:t xml:space="preserve"> (e</w:t>
-            </w:r>
-            <w:r>
-              <w:rPr>
-                <w:rFonts w:cstheme="minorHAnsi"/>
-                <w:i/>
-                <w:iCs/>
-                <w:color w:val="0070C0"/>
-                <w:sz w:val="20"/>
-                <w:lang w:val="es-ES"/>
-              </w:rPr>
-              <w:t>specificar cantidad</w:t>
-            </w:r>
-            <w:r>
-              <w:rPr>
-                <w:rFonts w:cstheme="minorHAnsi"/>
-                <w:i/>
-                <w:iCs/>
-                <w:color w:val="0070C0"/>
-                <w:sz w:val="20"/>
-                <w:lang w:val="es-ES"/>
-              </w:rPr>
-              <w:t>)</w:t>
-            </w:r>
-          </w:p>
-          <w:p>
-            <w:pPr>
-              <w:spacing w:afterAutospacing="0"/>
-              <w:jc w:val="both"/>
-              <w:rPr>
-                <w:rFonts w:cstheme="minorHAnsi"/>
-                <w:i/>
-                <w:iCs/>
-                <w:color w:val="0070C0"/>
-                <w:sz w:val="20"/>
-                <w:lang w:val="es-ES"/>
-              </w:rPr>
-            </w:pPr>
-            <w:r>
-              <w:rPr>
-                <w:rFonts w:cstheme="minorHAnsi"/>
-                <w:i/>
-                <w:iCs/>
-                <w:color w:val="0070C0"/>
-                <w:sz w:val="20"/>
-                <w:lang w:val="es-ES"/>
-              </w:rPr>
-              <w:t>Ubicación en el cronograma</w:t>
-            </w:r>
-            <w:r>
-              <w:rPr>
-                <w:rFonts w:cstheme="minorHAnsi"/>
-                <w:i/>
-                <w:iCs/>
-                <w:color w:val="0070C0"/>
-                <w:sz w:val="20"/>
-                <w:lang w:val="es-ES"/>
-              </w:rPr>
-              <w:t xml:space="preserve"> (paquetes de trabajo o actividades)</w:t>
-            </w:r>
-          </w:p>
-          <w:p>
-            <w:pPr>
-              <w:spacing w:afterAutospacing="0"/>
-              <w:rPr>
-                <w:sz w:val="20"/>
-              </w:rPr>
-            </w:pPr>
-          </w:p>
-          <w:p>
-            <w:pPr>
-              <w:tabs>
-                <w:tab w:val="left" w:pos="1155"/>
-              </w:tabs>
-              <w:rPr>
-                <w:sz w:val="20"/>
-              </w:rPr>
-            </w:pPr>
-            <w:r>
-              <w:rPr>
-                <w:sz w:val="20"/>
               </w:rPr>
               <w:tab/>
             </w:r>
@@ -1229,24 +1025,50 @@
           <w:p>
             <w:pPr>
               <w:spacing w:afterAutospacing="0"/>
-              <w:rPr>
-                <w:sz w:val="20"/>
-              </w:rPr>
-            </w:pPr>
-          </w:p>
-          <w:p>
-            <w:pPr>
-              <w:spacing w:afterAutospacing="0"/>
-              <w:rPr>
-                <w:sz w:val="20"/>
-              </w:rPr>
-            </w:pPr>
-          </w:p>
-          <w:p>
-            <w:pPr>
-              <w:spacing w:afterAutospacing="0"/>
-              <w:rPr>
-                <w:sz w:val="20"/>
+              <w:jc w:val="both"/>
+              <w:rPr>
+                <w:rFonts w:cstheme="minorHAnsi"/>
+                <w:i/>
+                <w:iCs/>
+                <w:color w:val="0070C0"/>
+                <w:sz w:val="20"/>
+                <w:lang w:val="es-ES"/>
+              </w:rPr>
+            </w:pPr>
+            <w:r>
+              <w:rPr>
+                <w:rFonts w:cstheme="minorHAnsi"/>
+                <w:i/>
+                <w:iCs/>
+                <w:color w:val="0070C0"/>
+                <w:sz w:val="20"/>
+                <w:lang w:val="es-ES"/>
+              </w:rPr>
+              <w:t xml:space="preserve">El cronograma se presentará en </w:t>
+            </w:r>
+            <w:r>
+              <w:rPr>
+                <w:rFonts w:cstheme="minorHAnsi"/>
+                <w:i/>
+                <w:iCs/>
+                <w:color w:val="0070C0"/>
+                <w:sz w:val="20"/>
+                <w:lang w:val="es-ES"/>
+              </w:rPr>
+              <w:t>el formato de un diagrama de Gantt creado con MS Project</w:t>
+            </w:r>
+          </w:p>
+          <w:p>
+            <w:pPr>
+              <w:spacing w:afterAutospacing="0"/>
+              <w:jc w:val="both"/>
+              <w:rPr>
+                <w:rFonts w:cstheme="minorHAnsi"/>
+                <w:i/>
+                <w:iCs/>
+                <w:color w:val="0070C0"/>
+                <w:sz w:val="20"/>
+                <w:lang w:val="es-ES"/>
               </w:rPr>
             </w:pPr>
           </w:p>
@@ -1355,7 +1177,7 @@
                 <w:sz w:val="20"/>
                 <w:lang w:val="es-ES"/>
               </w:rPr>
-              <w:t>Cómo se medirá el porcentaje de avance de una actividad. Responsables.</w:t>
+              <w:t>Para medir el avance de una actividad se estimará el porcentaje de completitud de la actividad.</w:t>
             </w:r>
           </w:p>
         </w:tc>
@@ -1404,6 +1226,17 @@
                 <w:sz w:val="20"/>
                 <w:lang w:val="es-ES"/>
               </w:rPr>
+              <w:t>&lt;&lt;&lt;&lt;</w:t>
+            </w:r>
+            <w:r>
+              <w:rPr>
+                <w:rFonts w:cstheme="minorHAnsi"/>
+                <w:i/>
+                <w:iCs/>
+                <w:color w:val="0070C0"/>
+                <w:sz w:val="20"/>
+                <w:lang w:val="es-ES"/>
+              </w:rPr>
               <w:t>Cuáles</w:t>
             </w:r>
             <w:r>
@@ -1581,6 +1414,17 @@
                 <w:lang w:val="es-ES"/>
               </w:rPr>
               <w:t>EDT.</w:t>
+            </w:r>
+            <w:r>
+              <w:rPr>
+                <w:rFonts w:cstheme="minorHAnsi"/>
+                <w:i/>
+                <w:iCs/>
+                <w:color w:val="0070C0"/>
+                <w:sz w:val="20"/>
+                <w:lang w:val="es-ES"/>
+              </w:rPr>
+              <w:t>&gt;&gt;&gt;&gt;</w:t>
             </w:r>
           </w:p>
         </w:tc>
@@ -1634,194 +1478,7 @@
                 <w:sz w:val="20"/>
                 <w:lang w:val="es-ES"/>
               </w:rPr>
-              <w:t>Cómo</w:t>
-            </w:r>
-            <w:r>
-              <w:rPr>
-                <w:rFonts w:cstheme="minorHAnsi"/>
-                <w:i/>
-                <w:iCs/>
-                <w:color w:val="0070C0"/>
-                <w:sz w:val="20"/>
-                <w:lang w:val="es-ES"/>
-              </w:rPr>
-              <w:t xml:space="preserve"> </w:t>
-            </w:r>
-            <w:r>
-              <w:rPr>
-                <w:rFonts w:cstheme="minorHAnsi"/>
-                <w:i/>
-                <w:iCs/>
-                <w:color w:val="0070C0"/>
-                <w:sz w:val="20"/>
-                <w:lang w:val="es-ES"/>
-              </w:rPr>
-              <w:t>y</w:t>
-            </w:r>
-            <w:r>
-              <w:rPr>
-                <w:rFonts w:cstheme="minorHAnsi"/>
-                <w:i/>
-                <w:iCs/>
-                <w:color w:val="0070C0"/>
-                <w:sz w:val="20"/>
-                <w:lang w:val="es-ES"/>
-              </w:rPr>
-              <w:t xml:space="preserve"> </w:t>
-            </w:r>
-            <w:r>
-              <w:rPr>
-                <w:rFonts w:cstheme="minorHAnsi"/>
-                <w:i/>
-                <w:iCs/>
-                <w:color w:val="0070C0"/>
-                <w:sz w:val="20"/>
-                <w:lang w:val="es-ES"/>
-              </w:rPr>
-              <w:t>cuándo</w:t>
-            </w:r>
-            <w:r>
-              <w:rPr>
-                <w:rFonts w:cstheme="minorHAnsi"/>
-                <w:i/>
-                <w:iCs/>
-                <w:color w:val="0070C0"/>
-                <w:sz w:val="20"/>
-                <w:lang w:val="es-ES"/>
-              </w:rPr>
-              <w:t xml:space="preserve"> </w:t>
-            </w:r>
-            <w:r>
-              <w:rPr>
-                <w:rFonts w:cstheme="minorHAnsi"/>
-                <w:i/>
-                <w:iCs/>
-                <w:color w:val="0070C0"/>
-                <w:sz w:val="20"/>
-                <w:lang w:val="es-ES"/>
-              </w:rPr>
-              <w:t>se</w:t>
-            </w:r>
-            <w:r>
-              <w:rPr>
-                <w:rFonts w:cstheme="minorHAnsi"/>
-                <w:i/>
-                <w:iCs/>
-                <w:color w:val="0070C0"/>
-                <w:sz w:val="20"/>
-                <w:lang w:val="es-ES"/>
-              </w:rPr>
-              <w:t xml:space="preserve"> </w:t>
-            </w:r>
-            <w:r>
-              <w:rPr>
-                <w:rFonts w:cstheme="minorHAnsi"/>
-                <w:i/>
-                <w:iCs/>
-                <w:color w:val="0070C0"/>
-                <w:sz w:val="20"/>
-                <w:lang w:val="es-ES"/>
-              </w:rPr>
-              <w:t>presentarán</w:t>
-            </w:r>
-            <w:r>
-              <w:rPr>
-                <w:rFonts w:cstheme="minorHAnsi"/>
-                <w:i/>
-                <w:iCs/>
-                <w:color w:val="0070C0"/>
-                <w:sz w:val="20"/>
-                <w:lang w:val="es-ES"/>
-              </w:rPr>
-              <w:t xml:space="preserve"> </w:t>
-            </w:r>
-            <w:r>
-              <w:rPr>
-                <w:rFonts w:cstheme="minorHAnsi"/>
-                <w:i/>
-                <w:iCs/>
-                <w:color w:val="0070C0"/>
-                <w:sz w:val="20"/>
-                <w:lang w:val="es-ES"/>
-              </w:rPr>
-              <w:t>los</w:t>
-            </w:r>
-            <w:r>
-              <w:rPr>
-                <w:rFonts w:cstheme="minorHAnsi"/>
-                <w:i/>
-                <w:iCs/>
-                <w:color w:val="0070C0"/>
-                <w:sz w:val="20"/>
-                <w:lang w:val="es-ES"/>
-              </w:rPr>
-              <w:t xml:space="preserve"> </w:t>
-            </w:r>
-            <w:r>
-              <w:rPr>
-                <w:rFonts w:cstheme="minorHAnsi"/>
-                <w:i/>
-                <w:iCs/>
-                <w:color w:val="0070C0"/>
-                <w:sz w:val="20"/>
-                <w:lang w:val="es-ES"/>
-              </w:rPr>
-              <w:t>informes</w:t>
-            </w:r>
-            <w:r>
-              <w:rPr>
-                <w:rFonts w:cstheme="minorHAnsi"/>
-                <w:i/>
-                <w:iCs/>
-                <w:color w:val="0070C0"/>
-                <w:sz w:val="20"/>
-                <w:lang w:val="es-ES"/>
-              </w:rPr>
-              <w:t xml:space="preserve"> </w:t>
-            </w:r>
-            <w:r>
-              <w:rPr>
-                <w:rFonts w:cstheme="minorHAnsi"/>
-                <w:i/>
-                <w:iCs/>
-                <w:color w:val="0070C0"/>
-                <w:sz w:val="20"/>
-                <w:lang w:val="es-ES"/>
-              </w:rPr>
-              <w:t>de</w:t>
-            </w:r>
-            <w:r>
-              <w:rPr>
-                <w:rFonts w:cstheme="minorHAnsi"/>
-                <w:i/>
-                <w:iCs/>
-                <w:color w:val="0070C0"/>
-                <w:sz w:val="20"/>
-                <w:lang w:val="es-ES"/>
-              </w:rPr>
-              <w:t xml:space="preserve"> </w:t>
-            </w:r>
-            <w:r>
-              <w:rPr>
-                <w:rFonts w:cstheme="minorHAnsi"/>
-                <w:i/>
-                <w:iCs/>
-                <w:color w:val="0070C0"/>
-                <w:sz w:val="20"/>
-                <w:lang w:val="es-ES"/>
-              </w:rPr>
-              <w:t>avanc</w:t>
-            </w:r>
-            <w:r>
-              <w:rPr>
-                <w:rFonts w:cstheme="minorHAnsi"/>
-                <w:i/>
-                <w:iCs/>
-                <w:color w:val="0070C0"/>
-                <w:sz w:val="20"/>
-                <w:lang w:val="es-ES"/>
-              </w:rPr>
-              <w:t>e del proyecto.</w:t>
+              <w:t>Se presentarán informes del estado del proyecto cada 2 semanas</w:t>
             </w:r>
           </w:p>
           <w:p>
@@ -1888,205 +1545,7 @@
                 <w:sz w:val="20"/>
                 <w:lang w:val="es-ES"/>
               </w:rPr>
-              <w:t>Cómo</w:t>
-            </w:r>
-            <w:r>
-              <w:rPr>
-                <w:rFonts w:cstheme="minorHAnsi"/>
-                <w:i/>
-                <w:iCs/>
-                <w:color w:val="0070C0"/>
-                <w:sz w:val="20"/>
-                <w:lang w:val="es-ES"/>
-              </w:rPr>
-              <w:t xml:space="preserve"> </w:t>
-            </w:r>
-            <w:r>
-              <w:rPr>
-                <w:rFonts w:cstheme="minorHAnsi"/>
-                <w:i/>
-                <w:iCs/>
-                <w:color w:val="0070C0"/>
-                <w:sz w:val="20"/>
-                <w:lang w:val="es-ES"/>
-              </w:rPr>
-              <w:t>y</w:t>
-            </w:r>
-            <w:r>
-              <w:rPr>
-                <w:rFonts w:cstheme="minorHAnsi"/>
-                <w:i/>
-                <w:iCs/>
-                <w:color w:val="0070C0"/>
-                <w:sz w:val="20"/>
-                <w:lang w:val="es-ES"/>
-              </w:rPr>
-              <w:t xml:space="preserve"> </w:t>
-            </w:r>
-            <w:r>
-              <w:rPr>
-                <w:rFonts w:cstheme="minorHAnsi"/>
-                <w:i/>
-                <w:iCs/>
-                <w:color w:val="0070C0"/>
-                <w:sz w:val="20"/>
-                <w:lang w:val="es-ES"/>
-              </w:rPr>
-              <w:t>cuándo</w:t>
-            </w:r>
-            <w:r>
-              <w:rPr>
-                <w:rFonts w:cstheme="minorHAnsi"/>
-                <w:i/>
-                <w:iCs/>
-                <w:color w:val="0070C0"/>
-                <w:sz w:val="20"/>
-                <w:lang w:val="es-ES"/>
-              </w:rPr>
-              <w:t xml:space="preserve"> </w:t>
-            </w:r>
-            <w:r>
-              <w:rPr>
-                <w:rFonts w:cstheme="minorHAnsi"/>
-                <w:i/>
-                <w:iCs/>
-                <w:color w:val="0070C0"/>
-                <w:sz w:val="20"/>
-                <w:lang w:val="es-ES"/>
-              </w:rPr>
-              <w:t>se</w:t>
-            </w:r>
-            <w:r>
-              <w:rPr>
-                <w:rFonts w:cstheme="minorHAnsi"/>
-                <w:i/>
-                <w:iCs/>
-                <w:color w:val="0070C0"/>
-                <w:sz w:val="20"/>
-                <w:lang w:val="es-ES"/>
-              </w:rPr>
-              <w:t xml:space="preserve"> </w:t>
-            </w:r>
-            <w:r>
-              <w:rPr>
-                <w:rFonts w:cstheme="minorHAnsi"/>
-                <w:i/>
-                <w:iCs/>
-                <w:color w:val="0070C0"/>
-                <w:sz w:val="20"/>
-                <w:lang w:val="es-ES"/>
-              </w:rPr>
-              <w:t>actualizará</w:t>
-            </w:r>
-            <w:r>
-              <w:rPr>
-                <w:rFonts w:cstheme="minorHAnsi"/>
-                <w:i/>
-                <w:iCs/>
-                <w:color w:val="0070C0"/>
-                <w:sz w:val="20"/>
-                <w:lang w:val="es-ES"/>
-              </w:rPr>
-              <w:t xml:space="preserve"> </w:t>
-            </w:r>
-            <w:r>
-              <w:rPr>
-                <w:rFonts w:cstheme="minorHAnsi"/>
-                <w:i/>
-                <w:iCs/>
-                <w:color w:val="0070C0"/>
-                <w:sz w:val="20"/>
-                <w:lang w:val="es-ES"/>
-              </w:rPr>
-              <w:t>la</w:t>
-            </w:r>
-            <w:r>
-              <w:rPr>
-                <w:rFonts w:cstheme="minorHAnsi"/>
-                <w:i/>
-                <w:iCs/>
-                <w:color w:val="0070C0"/>
-                <w:sz w:val="20"/>
-                <w:lang w:val="es-ES"/>
-              </w:rPr>
-              <w:t xml:space="preserve"> </w:t>
-            </w:r>
-            <w:r>
-              <w:rPr>
-                <w:rFonts w:cstheme="minorHAnsi"/>
-                <w:i/>
-                <w:iCs/>
-                <w:color w:val="0070C0"/>
-                <w:sz w:val="20"/>
-                <w:lang w:val="es-ES"/>
-              </w:rPr>
-              <w:t>línea</w:t>
-            </w:r>
-            <w:r>
-              <w:rPr>
-                <w:rFonts w:cstheme="minorHAnsi"/>
-                <w:i/>
-                <w:iCs/>
-                <w:color w:val="0070C0"/>
-                <w:sz w:val="20"/>
-                <w:lang w:val="es-ES"/>
-              </w:rPr>
-              <w:t xml:space="preserve"> </w:t>
-            </w:r>
-            <w:r>
-              <w:rPr>
-                <w:rFonts w:cstheme="minorHAnsi"/>
-                <w:i/>
-                <w:iCs/>
-                <w:color w:val="0070C0"/>
-                <w:sz w:val="20"/>
-                <w:lang w:val="es-ES"/>
-              </w:rPr>
-              <w:t>base</w:t>
-            </w:r>
-            <w:r>
-              <w:rPr>
-                <w:rFonts w:cstheme="minorHAnsi"/>
-                <w:i/>
-                <w:iCs/>
-                <w:color w:val="0070C0"/>
-                <w:sz w:val="20"/>
-                <w:lang w:val="es-ES"/>
-              </w:rPr>
-              <w:t xml:space="preserve"> </w:t>
-            </w:r>
-            <w:r>
-              <w:rPr>
-                <w:rFonts w:cstheme="minorHAnsi"/>
-                <w:i/>
-                <w:iCs/>
-                <w:color w:val="0070C0"/>
-                <w:sz w:val="20"/>
-                <w:lang w:val="es-ES"/>
-              </w:rPr>
-              <w:t>de</w:t>
-            </w:r>
-            <w:r>
-              <w:rPr>
-                <w:rFonts w:cstheme="minorHAnsi"/>
-                <w:i/>
-                <w:iCs/>
-                <w:color w:val="0070C0"/>
-                <w:sz w:val="20"/>
-                <w:lang w:val="es-ES"/>
-              </w:rPr>
-              <w:t xml:space="preserve"> </w:t>
-            </w:r>
-            <w:r>
-              <w:rPr>
-                <w:rFonts w:cstheme="minorHAnsi"/>
-                <w:i/>
-                <w:iCs/>
-                <w:color w:val="0070C0"/>
-                <w:sz w:val="20"/>
-                <w:lang w:val="es-ES"/>
-              </w:rPr>
-              <w:t>tiempo.</w:t>
+              <w:t>El cronograma se irá actualizando según sea necesario, semanalmente se revisará para comprobar consistencia.</w:t>
             </w:r>
           </w:p>
           <w:p>
@@ -2535,27 +1994,14 @@
     <w:r>
       <w:t xml:space="preserve"> de </w:t>
     </w:r>
-    <w:r>
-      <w:fldChar w:fldCharType="begin"/>
-    </w:r>
-    <w:r>
-      <w:instrText xml:space="preserve"> NUMPAGES   \* MERGEFORMAT </w:instrText>
-    </w:r>
-    <w:r>
-      <w:fldChar w:fldCharType="separate"/>
-    </w:r>
-    <w:r>
-      <w:rPr>
-        <w:noProof/>
-      </w:rPr>
-      <w:t>1</w:t>
-    </w:r>
-    <w:r>
-      <w:rPr>
-        <w:noProof/>
-      </w:rPr>
-      <w:fldChar w:fldCharType="end"/>
-    </w:r>
+    <w:fldSimple w:instr=" NUMPAGES   \* MERGEFORMAT ">
+      <w:r>
+        <w:rPr>
+          <w:noProof/>
+        </w:rPr>
+        <w:t>1</w:t>
+      </w:r>
+    </w:fldSimple>
   </w:p>
   <w:p>
     <w:pPr>
@@ -3803,6 +3249,34 @@
       <w:contextualSpacing/>
     </w:pPr>
   </w:style>
+  <w:style w:type="paragraph" w:styleId="NormalWeb">
+    <w:name w:val="Normal (Web)"/>
+    <w:basedOn w:val="Normal"/>
+    <w:uiPriority w:val="99"/>
+    <w:semiHidden/>
+    <w:unhideWhenUsed/>
+    <w:rsid w:val="00E8447E"/>
+    <w:pPr>
+      <w:spacing w:before="100" w:beforeAutospacing="1" w:line="240" w:lineRule="auto"/>
+    </w:pPr>
+    <w:rPr>
+      <w:rFonts w:ascii="Times New Roman" w:eastAsia="Times New Roman" w:hAnsi="Times New Roman" w:cs="Times New Roman"/>
+      <w:sz w:val="24"/>
+      <w:szCs w:val="24"/>
+      <w:lang w:val="es-ES" w:eastAsia="es-ES"/>
+    </w:rPr>
+  </w:style>
+  <w:style w:type="character" w:styleId="Textoennegrita">
+    <w:name w:val="Strong"/>
+    <w:basedOn w:val="Fuentedeprrafopredeter"/>
+    <w:uiPriority w:val="22"/>
+    <w:qFormat/>
+    <w:rsid w:val="00E8447E"/>
+    <w:rPr>
+      <w:b/>
+      <w:bCs/>
+    </w:rPr>
+  </w:style>
 </w:styles>
 </file>
 

</xml_diff>